<commit_message>
update for inline image usage
</commit_message>
<xml_diff>
--- a/template.docx
+++ b/template.docx
@@ -133,7 +133,6 @@
         </w:rPr>
         <w:t>{{</w:t>
       </w:r>
-      <w:proofErr w:type="spellStart"/>
       <w:r>
         <w:rPr>
           <w:rFonts w:ascii="仿宋" w:eastAsia="仿宋" w:hAnsi="仿宋" w:hint="eastAsia"/>
@@ -142,7 +141,6 @@
         </w:rPr>
         <w:t>len</w:t>
       </w:r>
-      <w:proofErr w:type="spellEnd"/>
       <w:r>
         <w:rPr>
           <w:rFonts w:ascii="仿宋" w:eastAsia="仿宋" w:hAnsi="仿宋"/>
@@ -221,41 +219,15 @@
           <w:sz w:val="32"/>
           <w:szCs w:val="32"/>
         </w:rPr>
-        <w:t>0]</w:t>
-      </w:r>
-      <w:r>
-        <w:rPr>
-          <w:rFonts w:ascii="仿宋" w:eastAsia="仿宋" w:hAnsi="仿宋"/>
-          <w:sz w:val="32"/>
-          <w:szCs w:val="32"/>
-        </w:rPr>
-        <w:t>.</w:t>
-      </w:r>
-      <w:proofErr w:type="spellStart"/>
-      <w:r>
-        <w:rPr>
-          <w:rFonts w:ascii="仿宋" w:eastAsia="仿宋" w:hAnsi="仿宋"/>
-          <w:sz w:val="32"/>
-          <w:szCs w:val="32"/>
-        </w:rPr>
-        <w:t>access_date</w:t>
-      </w:r>
-      <w:r>
-        <w:rPr>
-          <w:rFonts w:ascii="仿宋" w:eastAsia="仿宋" w:hAnsi="仿宋"/>
-          <w:sz w:val="32"/>
-          <w:szCs w:val="32"/>
-        </w:rPr>
-        <w:t>.strftime</w:t>
-      </w:r>
-      <w:proofErr w:type="spellEnd"/>
-      <w:r>
-        <w:rPr>
-          <w:rFonts w:ascii="仿宋" w:eastAsia="仿宋" w:hAnsi="仿宋"/>
-          <w:sz w:val="32"/>
-          <w:szCs w:val="32"/>
-        </w:rPr>
-        <w:t>("%Y-%m-%d ")</w:t>
+        <w:t>0].access_date</w:t>
+      </w:r>
+      <w:r>
+        <w:rPr>
+          <w:rFonts w:ascii="仿宋" w:eastAsia="仿宋" w:hAnsi="仿宋"/>
+          <w:sz w:val="32"/>
+          <w:szCs w:val="32"/>
+        </w:rPr>
+        <w:t>.strftime("%Y-%m-%d ")</w:t>
       </w:r>
       <w:r>
         <w:rPr>
@@ -336,94 +308,29 @@
     </w:p>
     <w:p>
       <w:pPr>
-        <w:pStyle w:val="paragraph"/>
-        <w:spacing w:line="360" w:lineRule="auto"/>
-        <w:ind w:firstLine="480"/>
-        <w:rPr>
-          <w:rFonts w:ascii="微软雅黑" w:eastAsia="微软雅黑" w:hAnsi="微软雅黑"/>
+        <w:rPr>
+          <w:rFonts w:ascii="微软雅黑" w:eastAsia="微软雅黑" w:hAnsi="微软雅黑" w:hint="eastAsia"/>
           <w:sz w:val="27"/>
           <w:szCs w:val="27"/>
         </w:rPr>
       </w:pPr>
-      <w:r>
-        <w:rPr>
-          <w:rFonts w:ascii="微软雅黑" w:eastAsia="微软雅黑" w:hAnsi="微软雅黑"/>
-          <w:sz w:val="27"/>
-          <w:szCs w:val="27"/>
-        </w:rPr>
-        <w:t xml:space="preserve">{{ index+1 }}. {{ record.name }}、{{ </w:t>
-      </w:r>
-      <w:proofErr w:type="spellStart"/>
-      <w:r>
-        <w:rPr>
-          <w:rFonts w:ascii="微软雅黑" w:eastAsia="微软雅黑" w:hAnsi="微软雅黑"/>
-          <w:sz w:val="27"/>
-          <w:szCs w:val="27"/>
-        </w:rPr>
-        <w:t>record.gender</w:t>
-      </w:r>
-      <w:proofErr w:type="spellEnd"/>
-      <w:r>
-        <w:rPr>
-          <w:rFonts w:ascii="微软雅黑" w:eastAsia="微软雅黑" w:hAnsi="微软雅黑"/>
-          <w:sz w:val="27"/>
-          <w:szCs w:val="27"/>
-        </w:rPr>
-        <w:t xml:space="preserve">}}、{{ </w:t>
-      </w:r>
-      <w:proofErr w:type="spellStart"/>
-      <w:r>
-        <w:rPr>
-          <w:rFonts w:ascii="微软雅黑" w:eastAsia="微软雅黑" w:hAnsi="微软雅黑"/>
-          <w:sz w:val="27"/>
-          <w:szCs w:val="27"/>
-        </w:rPr>
-        <w:t>record.id_num</w:t>
-      </w:r>
-      <w:proofErr w:type="spellEnd"/>
-      <w:r>
-        <w:rPr>
-          <w:rFonts w:ascii="微软雅黑" w:eastAsia="微软雅黑" w:hAnsi="微软雅黑"/>
-          <w:sz w:val="27"/>
-          <w:szCs w:val="27"/>
-        </w:rPr>
-        <w:t xml:space="preserve"> }}、{{ </w:t>
-      </w:r>
-      <w:proofErr w:type="spellStart"/>
-      <w:r>
-        <w:rPr>
-          <w:rFonts w:ascii="微软雅黑" w:eastAsia="微软雅黑" w:hAnsi="微软雅黑"/>
-          <w:sz w:val="27"/>
-          <w:szCs w:val="27"/>
-        </w:rPr>
-        <w:t>record.telphone</w:t>
-      </w:r>
-      <w:proofErr w:type="spellEnd"/>
-      <w:r>
-        <w:rPr>
-          <w:rFonts w:ascii="微软雅黑" w:eastAsia="微软雅黑" w:hAnsi="微软雅黑"/>
-          <w:sz w:val="27"/>
-          <w:szCs w:val="27"/>
-        </w:rPr>
-        <w:t xml:space="preserve"> }}、{{ </w:t>
-      </w:r>
-      <w:proofErr w:type="spellStart"/>
-      <w:r>
-        <w:rPr>
-          <w:rFonts w:ascii="微软雅黑" w:eastAsia="微软雅黑" w:hAnsi="微软雅黑"/>
-          <w:sz w:val="27"/>
-          <w:szCs w:val="27"/>
-        </w:rPr>
-        <w:t>record.health_status</w:t>
-      </w:r>
-      <w:proofErr w:type="spellEnd"/>
-      <w:r>
-        <w:rPr>
-          <w:rFonts w:ascii="微软雅黑" w:eastAsia="微软雅黑" w:hAnsi="微软雅黑"/>
-          <w:sz w:val="27"/>
-          <w:szCs w:val="27"/>
-        </w:rPr>
-        <w:t xml:space="preserve"> }}</w:t>
+      <w:proofErr w:type="gramStart"/>
+      <w:r>
+        <w:rPr>
+          <w:rFonts w:ascii="微软雅黑" w:eastAsia="微软雅黑" w:hAnsi="微软雅黑"/>
+          <w:sz w:val="27"/>
+          <w:szCs w:val="27"/>
+        </w:rPr>
+        <w:t>{{ index</w:t>
+      </w:r>
+      <w:proofErr w:type="gramEnd"/>
+      <w:r>
+        <w:rPr>
+          <w:rFonts w:ascii="微软雅黑" w:eastAsia="微软雅黑" w:hAnsi="微软雅黑"/>
+          <w:sz w:val="27"/>
+          <w:szCs w:val="27"/>
+        </w:rPr>
+        <w:t>+1 }}. {{ record.name }}、{{ record.gender}}、{{ record.id_num }}、{{ record.telphone }}、{{ record.health_status }}</w:t>
       </w:r>
       <w:r>
         <w:t xml:space="preserve"> </w:t>
@@ -436,7 +343,6 @@
         </w:rPr>
         <w:t xml:space="preserve">{% if </w:t>
       </w:r>
-      <w:proofErr w:type="spellStart"/>
       <w:r>
         <w:rPr>
           <w:rFonts w:ascii="微软雅黑" w:eastAsia="微软雅黑" w:hAnsi="微软雅黑"/>
@@ -453,7 +359,6 @@
         </w:rPr>
         <w:t>_num</w:t>
       </w:r>
-      <w:proofErr w:type="spellEnd"/>
       <w:r>
         <w:rPr>
           <w:rFonts w:ascii="微软雅黑" w:eastAsia="微软雅黑" w:hAnsi="微软雅黑"/>
@@ -494,7 +399,6 @@
         </w:rPr>
         <w:t xml:space="preserve"> </w:t>
       </w:r>
-      <w:proofErr w:type="spellStart"/>
       <w:r>
         <w:rPr>
           <w:rFonts w:ascii="微软雅黑" w:eastAsia="微软雅黑" w:hAnsi="微软雅黑"/>
@@ -511,7 +415,6 @@
         </w:rPr>
         <w:t>_num</w:t>
       </w:r>
-      <w:proofErr w:type="spellEnd"/>
       <w:r>
         <w:rPr>
           <w:rFonts w:ascii="微软雅黑" w:eastAsia="微软雅黑" w:hAnsi="微软雅黑"/>
@@ -547,25 +450,7 @@
           <w:sz w:val="27"/>
           <w:szCs w:val="27"/>
         </w:rPr>
-        <w:t xml:space="preserve">{%p </w:t>
-      </w:r>
-      <w:proofErr w:type="spellStart"/>
-      <w:r>
-        <w:rPr>
-          <w:rFonts w:ascii="微软雅黑" w:eastAsia="微软雅黑" w:hAnsi="微软雅黑"/>
-          <w:sz w:val="27"/>
-          <w:szCs w:val="27"/>
-        </w:rPr>
-        <w:t>endfor</w:t>
-      </w:r>
-      <w:proofErr w:type="spellEnd"/>
-      <w:r>
-        <w:rPr>
-          <w:rFonts w:ascii="微软雅黑" w:eastAsia="微软雅黑" w:hAnsi="微软雅黑"/>
-          <w:sz w:val="27"/>
-          <w:szCs w:val="27"/>
-        </w:rPr>
-        <w:t xml:space="preserve"> %}</w:t>
+        <w:t>{%p endfor %}</w:t>
       </w:r>
     </w:p>
     <w:p>
@@ -614,6 +499,7 @@
         </w:rPr>
         <w:t xml:space="preserve">                       </w:t>
       </w:r>
+      <w:proofErr w:type="gramStart"/>
       <w:r>
         <w:rPr>
           <w:rFonts w:ascii="仿宋" w:eastAsia="仿宋" w:hAnsi="仿宋"/>
@@ -625,7 +511,6 @@
       <w:r>
         <w:t xml:space="preserve"> </w:t>
       </w:r>
-      <w:proofErr w:type="spellStart"/>
       <w:r>
         <w:rPr>
           <w:rFonts w:ascii="仿宋" w:eastAsia="仿宋" w:hAnsi="仿宋"/>
@@ -634,56 +519,14 @@
         </w:rPr>
         <w:t>datetime.now</w:t>
       </w:r>
-      <w:proofErr w:type="spellEnd"/>
-      <w:r>
-        <w:rPr>
-          <w:rFonts w:ascii="仿宋" w:eastAsia="仿宋" w:hAnsi="仿宋"/>
-          <w:sz w:val="32"/>
-          <w:szCs w:val="32"/>
-        </w:rPr>
-        <w:t>().</w:t>
-      </w:r>
-      <w:proofErr w:type="spellStart"/>
-      <w:r>
-        <w:rPr>
-          <w:rFonts w:ascii="仿宋" w:eastAsia="仿宋" w:hAnsi="仿宋"/>
-          <w:sz w:val="32"/>
-          <w:szCs w:val="32"/>
-        </w:rPr>
-        <w:t>strftime</w:t>
-      </w:r>
-      <w:proofErr w:type="spellEnd"/>
-      <w:r>
-        <w:rPr>
-          <w:rFonts w:ascii="仿宋" w:eastAsia="仿宋" w:hAnsi="仿宋"/>
-          <w:sz w:val="32"/>
-          <w:szCs w:val="32"/>
-        </w:rPr>
-        <w:t>("%Y-%m-%d</w:t>
-      </w:r>
-      <w:r>
-        <w:rPr>
-          <w:rFonts w:ascii="仿宋" w:eastAsia="仿宋" w:hAnsi="仿宋"/>
-          <w:sz w:val="32"/>
-          <w:szCs w:val="32"/>
-        </w:rPr>
-        <w:t xml:space="preserve"> </w:t>
-      </w:r>
-      <w:r>
-        <w:rPr>
-          <w:rFonts w:ascii="仿宋" w:eastAsia="仿宋" w:hAnsi="仿宋"/>
-          <w:sz w:val="32"/>
-          <w:szCs w:val="32"/>
-        </w:rPr>
-        <w:t>")</w:t>
-      </w:r>
-      <w:r>
-        <w:rPr>
-          <w:rFonts w:ascii="仿宋" w:eastAsia="仿宋" w:hAnsi="仿宋"/>
-          <w:sz w:val="32"/>
-          <w:szCs w:val="32"/>
-        </w:rPr>
-        <w:t xml:space="preserve"> </w:t>
+      <w:proofErr w:type="gramEnd"/>
+      <w:r>
+        <w:rPr>
+          <w:rFonts w:ascii="仿宋" w:eastAsia="仿宋" w:hAnsi="仿宋"/>
+          <w:sz w:val="32"/>
+          <w:szCs w:val="32"/>
+        </w:rPr>
+        <w:t xml:space="preserve">().strftime("%Y-%m-%d ") </w:t>
       </w:r>
       <w:r>
         <w:rPr>
@@ -707,7 +550,25 @@
           <w:sz w:val="32"/>
           <w:szCs w:val="32"/>
         </w:rPr>
-        <w:t>（联系人及电话：纳文琪 18687167757）</w:t>
+        <w:t>（联系人及电话：</w:t>
+      </w:r>
+      <w:proofErr w:type="gramStart"/>
+      <w:r>
+        <w:rPr>
+          <w:rFonts w:ascii="仿宋" w:eastAsia="仿宋" w:hAnsi="仿宋" w:hint="eastAsia"/>
+          <w:sz w:val="32"/>
+          <w:szCs w:val="32"/>
+        </w:rPr>
+        <w:t>纳文琪</w:t>
+      </w:r>
+      <w:proofErr w:type="gramEnd"/>
+      <w:r>
+        <w:rPr>
+          <w:rFonts w:ascii="仿宋" w:eastAsia="仿宋" w:hAnsi="仿宋" w:hint="eastAsia"/>
+          <w:sz w:val="32"/>
+          <w:szCs w:val="32"/>
+        </w:rPr>
+        <w:t xml:space="preserve"> 18687167757）</w:t>
       </w:r>
     </w:p>
     <w:p>
@@ -728,6 +589,215 @@
       </w:r>
     </w:p>
     <w:p/>
+    <w:p>
+      <w:pPr>
+        <w:pStyle w:val="paragraph"/>
+        <w:spacing w:line="360" w:lineRule="auto"/>
+        <w:ind w:firstLine="480"/>
+        <w:rPr>
+          <w:rFonts w:ascii="微软雅黑" w:eastAsia="微软雅黑" w:hAnsi="微软雅黑"/>
+          <w:sz w:val="27"/>
+          <w:szCs w:val="27"/>
+        </w:rPr>
+      </w:pPr>
+      <w:r>
+        <w:rPr>
+          <w:rFonts w:ascii="微软雅黑" w:eastAsia="微软雅黑" w:hAnsi="微软雅黑"/>
+          <w:sz w:val="27"/>
+          <w:szCs w:val="27"/>
+        </w:rPr>
+        <w:t>{%p for index, record in enumerate(records) %}</w:t>
+      </w:r>
+    </w:p>
+    <w:p>
+      <w:pPr>
+        <w:rPr>
+          <w:rFonts w:ascii="微软雅黑" w:eastAsia="微软雅黑" w:hAnsi="微软雅黑" w:hint="eastAsia"/>
+          <w:sz w:val="27"/>
+          <w:szCs w:val="27"/>
+        </w:rPr>
+      </w:pPr>
+      <w:r>
+        <w:rPr>
+          <w:rFonts w:ascii="微软雅黑" w:eastAsia="微软雅黑" w:hAnsi="微软雅黑"/>
+          <w:sz w:val="27"/>
+          <w:szCs w:val="27"/>
+        </w:rPr>
+        <w:t>{{ record.name }}</w:t>
+      </w:r>
+      <w:r>
+        <w:rPr>
+          <w:rFonts w:ascii="微软雅黑" w:eastAsia="微软雅黑" w:hAnsi="微软雅黑"/>
+          <w:sz w:val="27"/>
+          <w:szCs w:val="27"/>
+        </w:rPr>
+        <w:t xml:space="preserve"> </w:t>
+      </w:r>
+      <w:r>
+        <w:rPr>
+          <w:rFonts w:ascii="微软雅黑" w:eastAsia="微软雅黑" w:hAnsi="微软雅黑" w:hint="eastAsia"/>
+          <w:sz w:val="27"/>
+          <w:szCs w:val="27"/>
+        </w:rPr>
+        <w:t>相关附件</w:t>
+      </w:r>
+      <w:r>
+        <w:rPr>
+          <w:rFonts w:ascii="微软雅黑" w:eastAsia="微软雅黑" w:hAnsi="微软雅黑"/>
+          <w:sz w:val="27"/>
+          <w:szCs w:val="27"/>
+        </w:rPr>
+        <w:br/>
+      </w:r>
+      <w:r>
+        <w:rPr>
+          <w:rFonts w:ascii="微软雅黑" w:eastAsia="微软雅黑" w:hAnsi="微软雅黑"/>
+          <w:sz w:val="27"/>
+          <w:szCs w:val="27"/>
+        </w:rPr>
+        <w:t xml:space="preserve">{{ </w:t>
+      </w:r>
+      <w:r>
+        <w:rPr>
+          <w:rFonts w:ascii="微软雅黑" w:eastAsia="微软雅黑" w:hAnsi="微软雅黑"/>
+          <w:sz w:val="27"/>
+          <w:szCs w:val="27"/>
+        </w:rPr>
+        <w:t>record.</w:t>
+      </w:r>
+      <w:r>
+        <w:rPr>
+          <w:rFonts w:ascii="微软雅黑" w:eastAsia="微软雅黑" w:hAnsi="微软雅黑"/>
+          <w:sz w:val="27"/>
+          <w:szCs w:val="27"/>
+        </w:rPr>
+        <w:t>health_code_image }}</w:t>
+      </w:r>
+      <w:r>
+        <w:rPr>
+          <w:rFonts w:ascii="微软雅黑" w:eastAsia="微软雅黑" w:hAnsi="微软雅黑"/>
+          <w:sz w:val="27"/>
+          <w:szCs w:val="27"/>
+        </w:rPr>
+        <w:t xml:space="preserve"> </w:t>
+      </w:r>
+      <w:r>
+        <w:rPr>
+          <w:rFonts w:ascii="微软雅黑" w:eastAsia="微软雅黑" w:hAnsi="微软雅黑"/>
+          <w:sz w:val="27"/>
+          <w:szCs w:val="27"/>
+        </w:rPr>
+        <w:t xml:space="preserve">{{ </w:t>
+      </w:r>
+      <w:r>
+        <w:rPr>
+          <w:rFonts w:ascii="微软雅黑" w:eastAsia="微软雅黑" w:hAnsi="微软雅黑"/>
+          <w:sz w:val="27"/>
+          <w:szCs w:val="27"/>
+        </w:rPr>
+        <w:t>record.</w:t>
+      </w:r>
+      <w:r>
+        <w:rPr>
+          <w:rFonts w:ascii="微软雅黑" w:eastAsia="微软雅黑" w:hAnsi="微软雅黑"/>
+          <w:sz w:val="27"/>
+          <w:szCs w:val="27"/>
+        </w:rPr>
+        <w:t>travel_card_image }}</w:t>
+      </w:r>
+      <w:r>
+        <w:rPr>
+          <w:rFonts w:ascii="微软雅黑" w:eastAsia="微软雅黑" w:hAnsi="微软雅黑"/>
+          <w:sz w:val="27"/>
+          <w:szCs w:val="27"/>
+        </w:rPr>
+        <w:t xml:space="preserve"> </w:t>
+      </w:r>
+      <w:r>
+        <w:rPr>
+          <w:rFonts w:ascii="微软雅黑" w:eastAsia="微软雅黑" w:hAnsi="微软雅黑"/>
+          <w:sz w:val="27"/>
+          <w:szCs w:val="27"/>
+        </w:rPr>
+        <w:t xml:space="preserve">{{ </w:t>
+      </w:r>
+      <w:r>
+        <w:rPr>
+          <w:rFonts w:ascii="微软雅黑" w:eastAsia="微软雅黑" w:hAnsi="微软雅黑"/>
+          <w:sz w:val="27"/>
+          <w:szCs w:val="27"/>
+        </w:rPr>
+        <w:t>record.</w:t>
+      </w:r>
+      <w:r>
+        <w:rPr>
+          <w:rFonts w:ascii="微软雅黑" w:eastAsia="微软雅黑" w:hAnsi="微软雅黑"/>
+          <w:sz w:val="27"/>
+          <w:szCs w:val="27"/>
+        </w:rPr>
+        <w:t>nucleic_acid_testing_image }}</w:t>
+      </w:r>
+      <w:r>
+        <w:rPr>
+          <w:rFonts w:ascii="微软雅黑" w:eastAsia="微软雅黑" w:hAnsi="微软雅黑"/>
+          <w:sz w:val="27"/>
+          <w:szCs w:val="27"/>
+        </w:rPr>
+        <w:t xml:space="preserve"> </w:t>
+      </w:r>
+      <w:r>
+        <w:rPr>
+          <w:rFonts w:ascii="微软雅黑" w:eastAsia="微软雅黑" w:hAnsi="微软雅黑"/>
+          <w:sz w:val="27"/>
+          <w:szCs w:val="27"/>
+        </w:rPr>
+        <w:t xml:space="preserve">{{ </w:t>
+      </w:r>
+      <w:r>
+        <w:rPr>
+          <w:rFonts w:ascii="微软雅黑" w:eastAsia="微软雅黑" w:hAnsi="微软雅黑"/>
+          <w:sz w:val="27"/>
+          <w:szCs w:val="27"/>
+        </w:rPr>
+        <w:t>record.</w:t>
+      </w:r>
+      <w:r>
+        <w:rPr>
+          <w:rFonts w:ascii="微软雅黑" w:eastAsia="微软雅黑" w:hAnsi="微软雅黑"/>
+          <w:sz w:val="27"/>
+          <w:szCs w:val="27"/>
+        </w:rPr>
+        <w:t>health_pledge_image }}</w:t>
+      </w:r>
+    </w:p>
+    <w:p>
+      <w:pPr>
+        <w:pStyle w:val="paragraph"/>
+        <w:spacing w:before="0" w:beforeAutospacing="0" w:after="0" w:afterAutospacing="0" w:line="360" w:lineRule="auto"/>
+        <w:ind w:firstLine="480"/>
+        <w:jc w:val="both"/>
+        <w:rPr>
+          <w:rFonts w:ascii="微软雅黑" w:eastAsia="微软雅黑" w:hAnsi="微软雅黑"/>
+          <w:sz w:val="27"/>
+          <w:szCs w:val="27"/>
+        </w:rPr>
+      </w:pPr>
+      <w:r>
+        <w:rPr>
+          <w:rFonts w:ascii="微软雅黑" w:eastAsia="微软雅黑" w:hAnsi="微软雅黑"/>
+          <w:sz w:val="27"/>
+          <w:szCs w:val="27"/>
+        </w:rPr>
+        <w:t>{%p endfor %}</w:t>
+      </w:r>
+    </w:p>
+    <w:p>
+      <w:pPr>
+        <w:rPr>
+          <w:rFonts w:hint="eastAsia"/>
+        </w:rPr>
+      </w:pPr>
+    </w:p>
     <w:sectPr>
       <w:pgSz w:w="11906" w:h="16838"/>
       <w:pgMar w:top="1440" w:right="1800" w:bottom="1440" w:left="1800" w:header="851" w:footer="992" w:gutter="0"/>

</xml_diff>